<commit_message>
Add new loss term
</commit_message>
<xml_diff>
--- a/Sophon Experiments List.docx
+++ b/Sophon Experiments List.docx
@@ -47,22 +47,29 @@
         </w:numPr>
       </w:pPr>
       <w:r>
-        <w:t xml:space="preserve">Bash </w:t>
-      </w:r>
-      <w:r>
-        <w:t>sophon_665k_</w:t>
-      </w:r>
-      <w:r>
-        <w:t xml:space="preserve"> </w:t>
-      </w:r>
-      <w:r>
-        <w:t>sq</w:t>
-      </w:r>
-      <w:r>
-        <w:t>30</w:t>
-      </w:r>
-      <w:r>
-        <w:t>.sh</w:t>
+        <w:t>Download ‘</w:t>
+      </w:r>
+      <w:r>
+        <w:t>Sophon-7b-pretrain-cluster</w:t>
+      </w:r>
+      <w:r>
+        <w:t xml:space="preserve">’ from </w:t>
+      </w:r>
+      <w:proofErr w:type="spellStart"/>
+      <w:r>
+        <w:t>GoogleDrive</w:t>
+      </w:r>
+      <w:proofErr w:type="spellEnd"/>
+      <w:r>
+        <w:t xml:space="preserve">, and put it under </w:t>
+      </w:r>
+      <w:proofErr w:type="gramStart"/>
+      <w:r>
+        <w:t>‘./</w:t>
+      </w:r>
+      <w:proofErr w:type="gramEnd"/>
+      <w:r>
+        <w:t>checkpoints/projector’</w:t>
       </w:r>
     </w:p>
     <w:p>
@@ -77,13 +84,10 @@
         <w:t xml:space="preserve">Bash </w:t>
       </w:r>
       <w:r>
-        <w:t>sophon_665k_ sq</w:t>
-      </w:r>
-      <w:r>
-        <w:t>5</w:t>
-      </w:r>
-      <w:r>
-        <w:t>0</w:t>
+        <w:t>sophon_665k_</w:t>
+      </w:r>
+      <w:r>
+        <w:t>clu_sq</w:t>
       </w:r>
       <w:r>
         <w:t>.sh</w:t>
@@ -101,13 +105,57 @@
         <w:t xml:space="preserve">Bash </w:t>
       </w:r>
       <w:r>
+        <w:t>pretrain</w:t>
+      </w:r>
+      <w:r>
+        <w:t>.sh</w:t>
+      </w:r>
+    </w:p>
+    <w:p>
+      <w:pPr>
+        <w:pStyle w:val="ListParagraph"/>
+        <w:numPr>
+          <w:ilvl w:val="0"/>
+          <w:numId w:val="1"/>
+        </w:numPr>
+      </w:pPr>
+      <w:r>
+        <w:t xml:space="preserve">After finishing step 3, put </w:t>
+      </w:r>
+      <w:proofErr w:type="gramStart"/>
+      <w:r>
+        <w:t>‘</w:t>
+      </w:r>
+      <w:r>
+        <w:t>./</w:t>
+      </w:r>
+      <w:proofErr w:type="gramEnd"/>
+      <w:r>
+        <w:t>checkpoints/Sophon-7b-pretrain-qav</w:t>
+      </w:r>
+      <w:r>
+        <w:t xml:space="preserve">’ under </w:t>
+      </w:r>
+      <w:r>
+        <w:t>‘./checkpoints/projector’</w:t>
+      </w:r>
+    </w:p>
+    <w:p>
+      <w:pPr>
+        <w:pStyle w:val="ListParagraph"/>
+        <w:numPr>
+          <w:ilvl w:val="0"/>
+          <w:numId w:val="1"/>
+        </w:numPr>
+      </w:pPr>
+      <w:r>
+        <w:t xml:space="preserve">Bash </w:t>
+      </w:r>
+      <w:r>
         <w:t>sophon_665k_ sq</w:t>
       </w:r>
       <w:r>
-        <w:t>50</w:t>
-      </w:r>
-      <w:r>
-        <w:t>_weightdecay</w:t>
+        <w:t>30</w:t>
       </w:r>
       <w:r>
         <w:t>.sh</w:t>

</xml_diff>

<commit_message>
support KL loss term
</commit_message>
<xml_diff>
--- a/Sophon Experiments List.docx
+++ b/Sophon Experiments List.docx
@@ -45,9 +45,15 @@
           <w:ilvl w:val="0"/>
           <w:numId w:val="1"/>
         </w:numPr>
+        <w:rPr>
+          <w:rFonts w:hint="eastAsia"/>
+        </w:rPr>
       </w:pPr>
       <w:r>
         <w:t>Bash pretrain_gpt4v.sh</w:t>
+      </w:r>
+      <w:r>
+        <w:t xml:space="preserve"> (current running)</w:t>
       </w:r>
     </w:p>
     <w:p>
@@ -84,6 +90,30 @@
       </w:pPr>
       <w:r>
         <w:t>Bash sophon_gpt4v_cluster_sq.sh</w:t>
+      </w:r>
+    </w:p>
+    <w:p>
+      <w:pPr>
+        <w:pStyle w:val="ListParagraph"/>
+        <w:numPr>
+          <w:ilvl w:val="0"/>
+          <w:numId w:val="1"/>
+        </w:numPr>
+      </w:pPr>
+      <w:r>
+        <w:t>Bash pretrain.sh</w:t>
+      </w:r>
+    </w:p>
+    <w:p>
+      <w:pPr>
+        <w:pStyle w:val="ListParagraph"/>
+        <w:numPr>
+          <w:ilvl w:val="0"/>
+          <w:numId w:val="1"/>
+        </w:numPr>
+      </w:pPr>
+      <w:r>
+        <w:t>Bash sophon_665k.sh</w:t>
       </w:r>
     </w:p>
     <w:sectPr>

</xml_diff>

<commit_message>
Fix new experiments paths and names
</commit_message>
<xml_diff>
--- a/Sophon Experiments List.docx
+++ b/Sophon Experiments List.docx
@@ -11,12 +11,21 @@
           <w:szCs w:val="32"/>
         </w:rPr>
       </w:pPr>
+      <w:proofErr w:type="spellStart"/>
       <w:r>
         <w:rPr>
           <w:sz w:val="32"/>
           <w:szCs w:val="32"/>
         </w:rPr>
-        <w:t>Sophon Experiments List</w:t>
+        <w:t>Sophon</w:t>
+      </w:r>
+      <w:proofErr w:type="spellEnd"/>
+      <w:r>
+        <w:rPr>
+          <w:sz w:val="32"/>
+          <w:szCs w:val="32"/>
+        </w:rPr>
+        <w:t xml:space="preserve"> Experiments List</w:t>
       </w:r>
     </w:p>
     <w:p>
@@ -70,7 +79,42 @@
         <w:t>Bash sophon_gpt4v_sq.sh</w:t>
       </w:r>
     </w:p>
-    <w:p/>
+    <w:p>
+      <w:pPr>
+        <w:pStyle w:val="ListParagraph"/>
+        <w:numPr>
+          <w:ilvl w:val="0"/>
+          <w:numId w:val="1"/>
+        </w:numPr>
+      </w:pPr>
+      <w:r>
+        <w:t xml:space="preserve">Bash </w:t>
+      </w:r>
+      <w:r>
+        <w:t>sophon_gpt4v_clu_sq</w:t>
+      </w:r>
+      <w:r>
+        <w:t>.sh</w:t>
+      </w:r>
+    </w:p>
+    <w:p>
+      <w:pPr>
+        <w:pStyle w:val="ListParagraph"/>
+        <w:numPr>
+          <w:ilvl w:val="0"/>
+          <w:numId w:val="1"/>
+        </w:numPr>
+      </w:pPr>
+      <w:r>
+        <w:t xml:space="preserve">Bash </w:t>
+      </w:r>
+      <w:r>
+        <w:t>sophon_665k_clu_sq</w:t>
+      </w:r>
+      <w:r>
+        <w:t>.sh</w:t>
+      </w:r>
+    </w:p>
     <w:sectPr>
       <w:pgSz w:w="12240" w:h="15840"/>
       <w:pgMar w:top="1440" w:right="1440" w:bottom="1440" w:left="1440" w:header="720" w:footer="720" w:gutter="0"/>

</xml_diff>

<commit_message>
new experiments about ViT-lora
</commit_message>
<xml_diff>
--- a/Sophon Experiments List.docx
+++ b/Sophon Experiments List.docx
@@ -35,12 +35,15 @@
           <w:ilvl w:val="0"/>
           <w:numId w:val="1"/>
         </w:numPr>
-      </w:pPr>
-      <w:r>
-        <w:t xml:space="preserve">Bash </w:t>
-      </w:r>
-      <w:r>
-        <w:t>sophon_665k.sh</w:t>
+        <w:rPr>
+          <w:strike/>
+        </w:rPr>
+      </w:pPr>
+      <w:r>
+        <w:rPr>
+          <w:strike/>
+        </w:rPr>
+        <w:t>Bash sophon_665k.sh</w:t>
       </w:r>
     </w:p>
     <w:p>
@@ -50,8 +53,14 @@
           <w:ilvl w:val="0"/>
           <w:numId w:val="1"/>
         </w:numPr>
-      </w:pPr>
-      <w:r>
+        <w:rPr>
+          <w:strike/>
+        </w:rPr>
+      </w:pPr>
+      <w:r>
+        <w:rPr>
+          <w:strike/>
+        </w:rPr>
         <w:t>Bash sophon_gpt4v.sh</w:t>
       </w:r>
     </w:p>
@@ -62,8 +71,14 @@
           <w:ilvl w:val="0"/>
           <w:numId w:val="1"/>
         </w:numPr>
-      </w:pPr>
-      <w:r>
+        <w:rPr>
+          <w:strike/>
+        </w:rPr>
+      </w:pPr>
+      <w:r>
+        <w:rPr>
+          <w:strike/>
+        </w:rPr>
         <w:t>Bash sophon_665k_sq50.sh</w:t>
       </w:r>
     </w:p>
@@ -74,8 +89,14 @@
           <w:ilvl w:val="0"/>
           <w:numId w:val="1"/>
         </w:numPr>
-      </w:pPr>
-      <w:r>
+        <w:rPr>
+          <w:strike/>
+        </w:rPr>
+      </w:pPr>
+      <w:r>
+        <w:rPr>
+          <w:strike/>
+        </w:rPr>
         <w:t>Bash sophon_gpt4v_sq.sh</w:t>
       </w:r>
     </w:p>
@@ -96,6 +117,9 @@
       <w:r>
         <w:t>.sh</w:t>
       </w:r>
+      <w:r>
+        <w:t xml:space="preserve"> </w:t>
+      </w:r>
     </w:p>
     <w:p>
       <w:pPr>
@@ -113,6 +137,129 @@
       </w:r>
       <w:r>
         <w:t>.sh</w:t>
+      </w:r>
+    </w:p>
+    <w:p>
+      <w:pPr>
+        <w:pStyle w:val="ListParagraph"/>
+        <w:numPr>
+          <w:ilvl w:val="0"/>
+          <w:numId w:val="1"/>
+        </w:numPr>
+        <w:rPr>
+          <w:u w:val="single"/>
+        </w:rPr>
+      </w:pPr>
+      <w:r>
+        <w:rPr>
+          <w:u w:val="single"/>
+        </w:rPr>
+        <w:t xml:space="preserve">New experiments of </w:t>
+      </w:r>
+      <w:proofErr w:type="spellStart"/>
+      <w:r>
+        <w:rPr>
+          <w:u w:val="single"/>
+        </w:rPr>
+        <w:t>ViT</w:t>
+      </w:r>
+      <w:proofErr w:type="spellEnd"/>
+      <w:r>
+        <w:rPr>
+          <w:u w:val="single"/>
+        </w:rPr>
+        <w:t>-lora</w:t>
+      </w:r>
+    </w:p>
+    <w:p>
+      <w:pPr>
+        <w:pStyle w:val="ListParagraph"/>
+        <w:numPr>
+          <w:ilvl w:val="0"/>
+          <w:numId w:val="1"/>
+        </w:numPr>
+      </w:pPr>
+      <w:r>
+        <w:t>Bash pretrain_gpt4v.sh</w:t>
+      </w:r>
+      <w:r>
+        <w:t xml:space="preserve"> (after training, please also share “</w:t>
+      </w:r>
+      <w:r>
+        <w:t>./checkpoints/projector/Sophon-v1.7-pretrain-ViT-LoRA-mlp</w:t>
+      </w:r>
+      <w:r>
+        <w:t xml:space="preserve">” on </w:t>
+      </w:r>
+      <w:proofErr w:type="spellStart"/>
+      <w:r>
+        <w:t>googledrive</w:t>
+      </w:r>
+      <w:proofErr w:type="spellEnd"/>
+      <w:r>
+        <w:t>)</w:t>
+      </w:r>
+    </w:p>
+    <w:p>
+      <w:pPr>
+        <w:pStyle w:val="ListParagraph"/>
+        <w:numPr>
+          <w:ilvl w:val="0"/>
+          <w:numId w:val="1"/>
+        </w:numPr>
+      </w:pPr>
+      <w:r>
+        <w:t>Bash sophon_lora_gpt4v.sh</w:t>
+      </w:r>
+    </w:p>
+    <w:p>
+      <w:pPr>
+        <w:pStyle w:val="ListParagraph"/>
+        <w:numPr>
+          <w:ilvl w:val="0"/>
+          <w:numId w:val="1"/>
+        </w:numPr>
+      </w:pPr>
+      <w:r>
+        <w:t xml:space="preserve">Bash </w:t>
+      </w:r>
+      <w:r>
+        <w:t>pretrain_gpt4v</w:t>
+      </w:r>
+      <w:r>
+        <w:t>_clu</w:t>
+      </w:r>
+      <w:r>
+        <w:t>.sh (after training, please also share “</w:t>
+      </w:r>
+      <w:r>
+        <w:t>./checkpoints/projector/Sophon-v1.7-pretrain-ViT-LoRA-</w:t>
+      </w:r>
+      <w:r>
+        <w:t>cluster</w:t>
+      </w:r>
+      <w:r>
+        <w:t xml:space="preserve">” on </w:t>
+      </w:r>
+      <w:proofErr w:type="spellStart"/>
+      <w:r>
+        <w:t>googledrive</w:t>
+      </w:r>
+      <w:proofErr w:type="spellEnd"/>
+      <w:r>
+        <w:t>)</w:t>
+      </w:r>
+    </w:p>
+    <w:p>
+      <w:pPr>
+        <w:pStyle w:val="ListParagraph"/>
+        <w:numPr>
+          <w:ilvl w:val="0"/>
+          <w:numId w:val="1"/>
+        </w:numPr>
+      </w:pPr>
+      <w:r>
+        <w:t>Bash sophon_lora_gpt4v_clu.sh</w:t>
       </w:r>
     </w:p>
     <w:sectPr>

</xml_diff>

<commit_message>
update for vit-lora training
</commit_message>
<xml_diff>
--- a/Sophon Experiments List.docx
+++ b/Sophon Experiments List.docx
@@ -142,16 +142,18 @@
     <w:p>
       <w:pPr>
         <w:pStyle w:val="ListParagraph"/>
-        <w:numPr>
-          <w:ilvl w:val="0"/>
-          <w:numId w:val="1"/>
-        </w:numPr>
+      </w:pPr>
+    </w:p>
+    <w:p>
+      <w:pPr>
+        <w:pStyle w:val="ListParagraph"/>
         <w:rPr>
           <w:u w:val="single"/>
         </w:rPr>
       </w:pPr>
       <w:r>
         <w:rPr>
+          <w:highlight w:val="yellow"/>
           <w:u w:val="single"/>
         </w:rPr>
         <w:t xml:space="preserve">New experiments of </w:t>
@@ -159,6 +161,7 @@
       <w:proofErr w:type="spellStart"/>
       <w:r>
         <w:rPr>
+          <w:highlight w:val="yellow"/>
           <w:u w:val="single"/>
         </w:rPr>
         <w:t>ViT</w:t>
@@ -166,9 +169,16 @@
       <w:proofErr w:type="spellEnd"/>
       <w:r>
         <w:rPr>
+          <w:highlight w:val="yellow"/>
           <w:u w:val="single"/>
         </w:rPr>
         <w:t>-lora</w:t>
+      </w:r>
+      <w:r>
+        <w:rPr>
+          <w:u w:val="single"/>
+        </w:rPr>
+        <w:t xml:space="preserve"> (high priority)</w:t>
       </w:r>
     </w:p>
     <w:p>
@@ -178,27 +188,18 @@
           <w:ilvl w:val="0"/>
           <w:numId w:val="1"/>
         </w:numPr>
-      </w:pPr>
-      <w:r>
-        <w:t>Bash pretrain_gpt4v.sh</w:t>
-      </w:r>
-      <w:r>
-        <w:t xml:space="preserve"> (after training, please also share “</w:t>
-      </w:r>
-      <w:r>
-        <w:t>./checkpoints/projector/Sophon-v1.7-pretrain-ViT-LoRA-mlp</w:t>
-      </w:r>
-      <w:r>
-        <w:t xml:space="preserve">” on </w:t>
-      </w:r>
-      <w:proofErr w:type="spellStart"/>
-      <w:r>
-        <w:t>googledrive</w:t>
-      </w:r>
-      <w:proofErr w:type="spellEnd"/>
-      <w:r>
-        <w:t>)</w:t>
-      </w:r>
+        <w:rPr>
+          <w:u w:val="single"/>
+        </w:rPr>
+      </w:pPr>
+      <w:r>
+        <w:t xml:space="preserve">bash </w:t>
+      </w:r>
+      <w:proofErr w:type="gramStart"/>
+      <w:r>
+        <w:t>pretrain.sh</w:t>
+      </w:r>
+      <w:proofErr w:type="gramEnd"/>
     </w:p>
     <w:p>
       <w:pPr>
@@ -207,10 +208,24 @@
           <w:ilvl w:val="0"/>
           <w:numId w:val="1"/>
         </w:numPr>
-      </w:pPr>
-      <w:r>
-        <w:t>Bash sophon_lora_gpt4v.sh</w:t>
-      </w:r>
+        <w:rPr>
+          <w:u w:val="single"/>
+        </w:rPr>
+      </w:pPr>
+      <w:r>
+        <w:t xml:space="preserve">bash </w:t>
+      </w:r>
+      <w:proofErr w:type="gramStart"/>
+      <w:r>
+        <w:t>sophon_</w:t>
+      </w:r>
+      <w:r>
+        <w:t>lora_</w:t>
+      </w:r>
+      <w:r>
+        <w:t>665k.sh</w:t>
+      </w:r>
+      <w:proofErr w:type="gramEnd"/>
     </w:p>
     <w:p>
       <w:pPr>
@@ -221,33 +236,10 @@
         </w:numPr>
       </w:pPr>
       <w:r>
-        <w:t xml:space="preserve">Bash </w:t>
-      </w:r>
-      <w:r>
-        <w:t>pretrain_gpt4v</w:t>
-      </w:r>
-      <w:r>
-        <w:t>_clu</w:t>
-      </w:r>
-      <w:r>
-        <w:t>.sh (after training, please also share “</w:t>
-      </w:r>
-      <w:r>
-        <w:t>./checkpoints/projector/Sophon-v1.7-pretrain-ViT-LoRA-</w:t>
-      </w:r>
-      <w:r>
-        <w:t>cluster</w:t>
-      </w:r>
-      <w:r>
-        <w:t xml:space="preserve">” on </w:t>
-      </w:r>
-      <w:proofErr w:type="spellStart"/>
-      <w:r>
-        <w:t>googledrive</w:t>
-      </w:r>
-      <w:proofErr w:type="spellEnd"/>
-      <w:r>
-        <w:t>)</w:t>
+        <w:t>Bash pretrain_gpt4v.sh</w:t>
+      </w:r>
+      <w:r>
+        <w:t xml:space="preserve"> </w:t>
       </w:r>
     </w:p>
     <w:p>
@@ -259,7 +251,7 @@
         </w:numPr>
       </w:pPr>
       <w:r>
-        <w:t>Bash sophon_lora_gpt4v_clu.sh</w:t>
+        <w:t>Bash sophon_lora_gpt4v.sh</w:t>
       </w:r>
     </w:p>
     <w:sectPr>

</xml_diff>